<commit_message>
Draft of documentation complete
</commit_message>
<xml_diff>
--- a/Documentation/Radar Simulation.docx
+++ b/Documentation/Radar Simulation.docx
@@ -216,7 +216,981 @@
         <w:t>Simulation &amp; Processing Description</w:t>
       </w:r>
     </w:p>
+    <w:p>
+      <w:pPr>
+        <w:ind w:firstLine="360"/>
+        <w:sectPr>
+          <w:pgSz w:w="12240" w:h="15840"/>
+          <w:pgMar w:top="1440" w:right="1440" w:bottom="1440" w:left="1440" w:header="720" w:footer="720" w:gutter="0"/>
+          <w:cols w:space="720"/>
+          <w:docGrid w:linePitch="360"/>
+        </w:sectPr>
+      </w:pPr>
+    </w:p>
     <w:p/>
+    <w:p>
+      <w:pPr>
+        <w:pStyle w:val="Heading4"/>
+        <w:spacing w:after="120"/>
+      </w:pPr>
+      <w:r>
+        <w:t>Overview</w:t>
+      </w:r>
+    </w:p>
+    <w:p>
+      <w:pPr>
+        <w:ind w:firstLine="360"/>
+        <w:jc w:val="both"/>
+      </w:pPr>
+      <w:r>
+        <w:t xml:space="preserve">The simulation and processing system is intended to perform end-to-end simulation of all aspects of the SEMTA system. This includes physical simulation of the radar signal response from the target, signal processing of the radar data cube, data processing of radar measurements, and multistatic data processing of the results of multiple radar units. This document details the operation of the single-unit radar simulation. </w:t>
+      </w:r>
+      <w:r>
+        <w:t>Multistatic post-processing is described in ‘</w:t>
+      </w:r>
+      <w:r>
+        <w:rPr>
+          <w:i/>
+          <w:iCs/>
+        </w:rPr>
+        <w:t xml:space="preserve">Documentation/Post Processing Server.docx’ </w:t>
+      </w:r>
+      <w:r>
+        <w:t>Block diagram overview of the system is shown in Figure 1</w:t>
+      </w:r>
+      <w:r>
+        <w:t>, at right.</w:t>
+      </w:r>
+    </w:p>
+    <w:p>
+      <w:pPr>
+        <w:ind w:firstLine="360"/>
+        <w:jc w:val="center"/>
+      </w:pPr>
+    </w:p>
+    <w:p>
+      <w:pPr>
+        <w:ind w:firstLine="360"/>
+        <w:jc w:val="center"/>
+      </w:pPr>
+    </w:p>
+    <w:p>
+      <w:pPr>
+        <w:ind w:firstLine="360"/>
+        <w:jc w:val="center"/>
+      </w:pPr>
+    </w:p>
+    <w:p>
+      <w:pPr>
+        <w:ind w:firstLine="360"/>
+        <w:jc w:val="center"/>
+      </w:pPr>
+      <w:r>
+        <w:rPr>
+          <w:noProof/>
+        </w:rPr>
+        <w:drawing>
+          <wp:inline distT="0" distB="0" distL="0" distR="0" wp14:anchorId="41BF517F" wp14:editId="105AC85C">
+            <wp:extent cx="1256307" cy="2359245"/>
+            <wp:effectExtent l="0" t="0" r="1270" b="0"/>
+            <wp:docPr id="5" name="Picture 5"/>
+            <wp:cNvGraphicFramePr>
+              <a:graphicFrameLocks xmlns:a="http://schemas.openxmlformats.org/drawingml/2006/main" noChangeAspect="1"/>
+            </wp:cNvGraphicFramePr>
+            <a:graphic xmlns:a="http://schemas.openxmlformats.org/drawingml/2006/main">
+              <a:graphicData uri="http://schemas.openxmlformats.org/drawingml/2006/picture">
+                <pic:pic xmlns:pic="http://schemas.openxmlformats.org/drawingml/2006/picture">
+                  <pic:nvPicPr>
+                    <pic:cNvPr id="0" name="Picture 5"/>
+                    <pic:cNvPicPr>
+                      <a:picLocks noChangeAspect="1" noChangeArrowheads="1"/>
+                    </pic:cNvPicPr>
+                  </pic:nvPicPr>
+                  <pic:blipFill>
+                    <a:blip r:embed="rId5" cstate="print">
+                      <a:extLst>
+                        <a:ext uri="{28A0092B-C50C-407E-A947-70E740481C1C}">
+                          <a14:useLocalDpi xmlns:a14="http://schemas.microsoft.com/office/drawing/2010/main" val="0"/>
+                        </a:ext>
+                      </a:extLst>
+                    </a:blip>
+                    <a:srcRect/>
+                    <a:stretch>
+                      <a:fillRect/>
+                    </a:stretch>
+                  </pic:blipFill>
+                  <pic:spPr bwMode="auto">
+                    <a:xfrm>
+                      <a:off x="0" y="0"/>
+                      <a:ext cx="1267323" cy="2379933"/>
+                    </a:xfrm>
+                    <a:prstGeom prst="rect">
+                      <a:avLst/>
+                    </a:prstGeom>
+                    <a:noFill/>
+                    <a:ln>
+                      <a:noFill/>
+                    </a:ln>
+                  </pic:spPr>
+                </pic:pic>
+              </a:graphicData>
+            </a:graphic>
+          </wp:inline>
+        </w:drawing>
+      </w:r>
+    </w:p>
+    <w:p>
+      <w:pPr>
+        <w:ind w:firstLine="360"/>
+        <w:jc w:val="center"/>
+      </w:pPr>
+      <w:r>
+        <w:t>Figure 1. Basic overview of system operation.</w:t>
+      </w:r>
+    </w:p>
+    <w:p>
+      <w:pPr>
+        <w:ind w:firstLine="360"/>
+      </w:pPr>
+    </w:p>
+    <w:p>
+      <w:pPr>
+        <w:pStyle w:val="Heading4"/>
+        <w:sectPr>
+          <w:type w:val="continuous"/>
+          <w:pgSz w:w="12240" w:h="15840"/>
+          <w:pgMar w:top="1440" w:right="1440" w:bottom="1440" w:left="1440" w:header="720" w:footer="720" w:gutter="0"/>
+          <w:cols w:num="2" w:space="720" w:equalWidth="0">
+            <w:col w:w="6000" w:space="720"/>
+            <w:col w:w="2640"/>
+          </w:cols>
+          <w:docGrid w:linePitch="360"/>
+        </w:sectPr>
+      </w:pPr>
+    </w:p>
+    <w:p>
+      <w:pPr>
+        <w:pStyle w:val="Heading4"/>
+        <w:spacing w:after="120"/>
+      </w:pPr>
+      <w:r>
+        <w:lastRenderedPageBreak/>
+        <w:t>Radar Signal Response Simulation</w:t>
+      </w:r>
+    </w:p>
+    <w:p>
+      <w:pPr>
+        <w:ind w:firstLine="360"/>
+        <w:jc w:val="both"/>
+      </w:pPr>
+      <w:r>
+        <w:t xml:space="preserve">The first segment of the SEMTA system is the simulation component. This segment is intended to provide receive signal data which can then be used as input to the signal processing system, validating its correct operation. The simulation system is intended to be self-contained, so that it can be replaced with a real data parsing system without </w:t>
+      </w:r>
+      <w:r>
+        <w:t xml:space="preserve">requiring </w:t>
+      </w:r>
+      <w:r>
+        <w:t>large changes in the code base.</w:t>
+      </w:r>
+    </w:p>
+    <w:p>
+      <w:pPr>
+        <w:ind w:firstLine="360"/>
+        <w:jc w:val="both"/>
+      </w:pPr>
+      <w:r>
+        <w:t>The position of the target and of each radar unit is determined by a few parameters, illustrated in Figure 3.</w:t>
+      </w:r>
+      <w:r>
+        <w:t xml:space="preserve"> The target’s trajectory is defined by a speed along the “track”, the distance of its sinusoidal excursion from the center of the track, and the period of the excursion. The array of radar units is defined by the distance from each unit to the center of the target’s trajectory, and by the distance between each radar unit.</w:t>
+      </w:r>
+    </w:p>
+    <w:p>
+      <w:pPr>
+        <w:ind w:firstLine="360"/>
+        <w:jc w:val="both"/>
+      </w:pPr>
+      <w:r>
+        <w:t xml:space="preserve">The target uses a fluctuating RCS model which simulates the dependence of a real target’s RCS on the frequency and aspect angle </w:t>
+      </w:r>
+    </w:p>
+    <w:p>
+      <w:pPr>
+        <w:jc w:val="both"/>
+      </w:pPr>
+      <w:r>
+        <w:t>of the reflection. The purely fluctuating component of the RCS characteristic is generated by calculating the RCS of an ensemble of point scatterers which occupy the same cross-sectional area as the real target. In addition, a peak caused by specular reflection of a semi-cylindrical aircraft is added to the RCS. Plot of an example target RCS is shown in Figure 4.</w:t>
+      </w:r>
+    </w:p>
+    <w:p>
+      <w:pPr>
+        <w:jc w:val="both"/>
+      </w:pPr>
+    </w:p>
+    <w:p>
+      <w:pPr>
+        <w:ind w:firstLine="360"/>
+        <w:jc w:val="center"/>
+      </w:pPr>
+      <w:r>
+        <w:rPr>
+          <w:noProof/>
+        </w:rPr>
+        <w:drawing>
+          <wp:inline distT="0" distB="0" distL="0" distR="0" wp14:anchorId="5482B210" wp14:editId="5199B797">
+            <wp:extent cx="3005593" cy="2574827"/>
+            <wp:effectExtent l="0" t="0" r="0" b="0"/>
+            <wp:docPr id="7" name="Picture 7"/>
+            <wp:cNvGraphicFramePr>
+              <a:graphicFrameLocks xmlns:a="http://schemas.openxmlformats.org/drawingml/2006/main" noChangeAspect="1"/>
+            </wp:cNvGraphicFramePr>
+            <a:graphic xmlns:a="http://schemas.openxmlformats.org/drawingml/2006/main">
+              <a:graphicData uri="http://schemas.openxmlformats.org/drawingml/2006/picture">
+                <pic:pic xmlns:pic="http://schemas.openxmlformats.org/drawingml/2006/picture">
+                  <pic:nvPicPr>
+                    <pic:cNvPr id="0" name="Picture 7"/>
+                    <pic:cNvPicPr>
+                      <a:picLocks noChangeAspect="1" noChangeArrowheads="1"/>
+                    </pic:cNvPicPr>
+                  </pic:nvPicPr>
+                  <pic:blipFill>
+                    <a:blip r:embed="rId6" cstate="print">
+                      <a:extLst>
+                        <a:ext uri="{28A0092B-C50C-407E-A947-70E740481C1C}">
+                          <a14:useLocalDpi xmlns:a14="http://schemas.microsoft.com/office/drawing/2010/main" val="0"/>
+                        </a:ext>
+                      </a:extLst>
+                    </a:blip>
+                    <a:srcRect/>
+                    <a:stretch>
+                      <a:fillRect/>
+                    </a:stretch>
+                  </pic:blipFill>
+                  <pic:spPr bwMode="auto">
+                    <a:xfrm>
+                      <a:off x="0" y="0"/>
+                      <a:ext cx="3018348" cy="2585754"/>
+                    </a:xfrm>
+                    <a:prstGeom prst="rect">
+                      <a:avLst/>
+                    </a:prstGeom>
+                    <a:noFill/>
+                    <a:ln>
+                      <a:noFill/>
+                    </a:ln>
+                  </pic:spPr>
+                </pic:pic>
+              </a:graphicData>
+            </a:graphic>
+          </wp:inline>
+        </w:drawing>
+      </w:r>
+    </w:p>
+    <w:p>
+      <w:pPr>
+        <w:ind w:firstLine="360"/>
+        <w:jc w:val="center"/>
+      </w:pPr>
+      <w:r>
+        <w:t>Figure 2. Simulation system components.</w:t>
+      </w:r>
+    </w:p>
+    <w:p>
+      <w:pPr>
+        <w:ind w:firstLine="360"/>
+        <w:jc w:val="center"/>
+        <w:sectPr>
+          <w:type w:val="continuous"/>
+          <w:pgSz w:w="12240" w:h="15840"/>
+          <w:pgMar w:top="1440" w:right="1440" w:bottom="1440" w:left="1440" w:header="720" w:footer="720" w:gutter="0"/>
+          <w:cols w:num="2" w:space="720"/>
+          <w:docGrid w:linePitch="360"/>
+        </w:sectPr>
+      </w:pPr>
+    </w:p>
+    <w:p>
+      <w:pPr>
+        <w:ind w:firstLine="360"/>
+        <w:jc w:val="center"/>
+      </w:pPr>
+    </w:p>
+    <w:p>
+      <w:pPr>
+        <w:ind w:firstLine="360"/>
+        <w:jc w:val="center"/>
+      </w:pPr>
+      <w:r>
+        <w:rPr>
+          <w:noProof/>
+        </w:rPr>
+        <w:drawing>
+          <wp:inline distT="0" distB="0" distL="0" distR="0" wp14:anchorId="6C9E6DA0" wp14:editId="74463B71">
+            <wp:extent cx="3793993" cy="2369489"/>
+            <wp:effectExtent l="0" t="0" r="0" b="0"/>
+            <wp:docPr id="2" name="Picture 2"/>
+            <wp:cNvGraphicFramePr>
+              <a:graphicFrameLocks xmlns:a="http://schemas.openxmlformats.org/drawingml/2006/main" noChangeAspect="1"/>
+            </wp:cNvGraphicFramePr>
+            <a:graphic xmlns:a="http://schemas.openxmlformats.org/drawingml/2006/main">
+              <a:graphicData uri="http://schemas.openxmlformats.org/drawingml/2006/picture">
+                <pic:pic xmlns:pic="http://schemas.openxmlformats.org/drawingml/2006/picture">
+                  <pic:nvPicPr>
+                    <pic:cNvPr id="0" name="Picture 2"/>
+                    <pic:cNvPicPr>
+                      <a:picLocks noChangeAspect="1" noChangeArrowheads="1"/>
+                    </pic:cNvPicPr>
+                  </pic:nvPicPr>
+                  <pic:blipFill>
+                    <a:blip r:embed="rId7" cstate="print">
+                      <a:extLst>
+                        <a:ext uri="{28A0092B-C50C-407E-A947-70E740481C1C}">
+                          <a14:useLocalDpi xmlns:a14="http://schemas.microsoft.com/office/drawing/2010/main" val="0"/>
+                        </a:ext>
+                      </a:extLst>
+                    </a:blip>
+                    <a:srcRect/>
+                    <a:stretch>
+                      <a:fillRect/>
+                    </a:stretch>
+                  </pic:blipFill>
+                  <pic:spPr bwMode="auto">
+                    <a:xfrm>
+                      <a:off x="0" y="0"/>
+                      <a:ext cx="3814989" cy="2382602"/>
+                    </a:xfrm>
+                    <a:prstGeom prst="rect">
+                      <a:avLst/>
+                    </a:prstGeom>
+                    <a:noFill/>
+                    <a:ln>
+                      <a:noFill/>
+                    </a:ln>
+                  </pic:spPr>
+                </pic:pic>
+              </a:graphicData>
+            </a:graphic>
+          </wp:inline>
+        </w:drawing>
+      </w:r>
+    </w:p>
+    <w:p>
+      <w:pPr>
+        <w:ind w:firstLine="360"/>
+        <w:jc w:val="center"/>
+      </w:pPr>
+      <w:r>
+        <w:t>Figure 3. Target and radar system positioning.</w:t>
+      </w:r>
+    </w:p>
+    <w:p>
+      <w:pPr>
+        <w:ind w:firstLine="360"/>
+        <w:jc w:val="center"/>
+      </w:pPr>
+      <w:r>
+        <w:rPr>
+          <w:noProof/>
+        </w:rPr>
+        <w:lastRenderedPageBreak/>
+        <w:drawing>
+          <wp:inline distT="0" distB="0" distL="0" distR="0" wp14:anchorId="4E2D920A" wp14:editId="3D6FF6A5">
+            <wp:extent cx="5332730" cy="3745106"/>
+            <wp:effectExtent l="0" t="0" r="1270" b="8255"/>
+            <wp:docPr id="6" name="Picture 6"/>
+            <wp:cNvGraphicFramePr>
+              <a:graphicFrameLocks xmlns:a="http://schemas.openxmlformats.org/drawingml/2006/main" noChangeAspect="1"/>
+            </wp:cNvGraphicFramePr>
+            <a:graphic xmlns:a="http://schemas.openxmlformats.org/drawingml/2006/main">
+              <a:graphicData uri="http://schemas.openxmlformats.org/drawingml/2006/picture">
+                <pic:pic xmlns:pic="http://schemas.openxmlformats.org/drawingml/2006/picture">
+                  <pic:nvPicPr>
+                    <pic:cNvPr id="6" name="Picture 6"/>
+                    <pic:cNvPicPr/>
+                  </pic:nvPicPr>
+                  <pic:blipFill rotWithShape="1">
+                    <a:blip r:embed="rId8">
+                      <a:extLst>
+                        <a:ext uri="{28A0092B-C50C-407E-A947-70E740481C1C}">
+                          <a14:useLocalDpi xmlns:a14="http://schemas.microsoft.com/office/drawing/2010/main" val="0"/>
+                        </a:ext>
+                      </a:extLst>
+                    </a:blip>
+                    <a:srcRect t="6362"/>
+                    <a:stretch/>
+                  </pic:blipFill>
+                  <pic:spPr bwMode="auto">
+                    <a:xfrm>
+                      <a:off x="0" y="0"/>
+                      <a:ext cx="5332730" cy="3745106"/>
+                    </a:xfrm>
+                    <a:prstGeom prst="rect">
+                      <a:avLst/>
+                    </a:prstGeom>
+                    <a:ln>
+                      <a:noFill/>
+                    </a:ln>
+                    <a:extLst>
+                      <a:ext uri="{53640926-AAD7-44D8-BBD7-CCE9431645EC}">
+                        <a14:shadowObscured xmlns:a14="http://schemas.microsoft.com/office/drawing/2010/main"/>
+                      </a:ext>
+                    </a:extLst>
+                  </pic:spPr>
+                </pic:pic>
+              </a:graphicData>
+            </a:graphic>
+          </wp:inline>
+        </w:drawing>
+      </w:r>
+    </w:p>
+    <w:p>
+      <w:pPr>
+        <w:ind w:firstLine="360"/>
+        <w:jc w:val="center"/>
+      </w:pPr>
+      <w:r>
+        <w:t xml:space="preserve">Figure 4. Example </w:t>
+      </w:r>
+      <w:r>
+        <w:t>target RCS model.</w:t>
+      </w:r>
+    </w:p>
+    <w:p>
+      <w:pPr>
+        <w:ind w:firstLine="360"/>
+      </w:pPr>
+    </w:p>
+    <w:p>
+      <w:pPr>
+        <w:ind w:firstLine="360"/>
+        <w:sectPr>
+          <w:type w:val="continuous"/>
+          <w:pgSz w:w="12240" w:h="15840"/>
+          <w:pgMar w:top="1440" w:right="1440" w:bottom="1440" w:left="1440" w:header="720" w:footer="720" w:gutter="0"/>
+          <w:cols w:space="720"/>
+          <w:docGrid w:linePitch="360"/>
+        </w:sectPr>
+      </w:pPr>
+    </w:p>
+    <w:p>
+      <w:pPr>
+        <w:ind w:firstLine="360"/>
+        <w:jc w:val="both"/>
+      </w:pPr>
+      <w:r>
+        <w:t xml:space="preserve">Simulation of radar transmission, reflection, and reception is implemented using tools from </w:t>
+      </w:r>
+      <w:proofErr w:type="spellStart"/>
+      <w:r>
+        <w:t>Mathworks</w:t>
+      </w:r>
+      <w:proofErr w:type="spellEnd"/>
+      <w:r>
+        <w:t xml:space="preserve">’ “Phased Array Toolbox” for MATLAB. This library provides functions which simulate </w:t>
+      </w:r>
+      <w:proofErr w:type="spellStart"/>
+      <w:r>
+        <w:t>anteanna</w:t>
+      </w:r>
+      <w:proofErr w:type="spellEnd"/>
+      <w:r>
+        <w:t xml:space="preserve"> patterns, channel effects, signal reflections, and receiver characteristics.</w:t>
+      </w:r>
+      <w:r>
+        <w:t xml:space="preserve"> Using these tools, a receive signal is calculated from the transmit waveform, and sent to the input of the signal processing system.</w:t>
+      </w:r>
+    </w:p>
+    <w:p>
+      <w:pPr>
+        <w:pStyle w:val="Heading4"/>
+        <w:jc w:val="both"/>
+      </w:pPr>
+    </w:p>
+    <w:p>
+      <w:pPr>
+        <w:pStyle w:val="Heading4"/>
+        <w:spacing w:after="120"/>
+        <w:jc w:val="both"/>
+      </w:pPr>
+      <w:r>
+        <w:t>Signal Processing</w:t>
+      </w:r>
+    </w:p>
+    <w:p>
+      <w:pPr>
+        <w:ind w:firstLine="360"/>
+        <w:jc w:val="both"/>
+      </w:pPr>
+      <w:r>
+        <w:t xml:space="preserve">The signal processing system performs </w:t>
+      </w:r>
+      <w:r>
+        <w:t xml:space="preserve">operations on the radar data cube during each CPI </w:t>
+      </w:r>
+      <w:r>
+        <w:t xml:space="preserve"> </w:t>
+      </w:r>
+      <w:r>
+        <w:t xml:space="preserve">  of operation. This includes range processing, Doppler processing, CFAR detection, integration, and coordinate estimation. Block diagram of this segment is shown in Figure 5.</w:t>
+      </w:r>
+    </w:p>
+    <w:p>
+      <w:pPr>
+        <w:jc w:val="center"/>
+      </w:pPr>
+      <w:r>
+        <w:rPr>
+          <w:noProof/>
+        </w:rPr>
+        <w:drawing>
+          <wp:inline distT="0" distB="0" distL="0" distR="0" wp14:anchorId="53E31137" wp14:editId="739FCD23">
+            <wp:extent cx="2529490" cy="3490622"/>
+            <wp:effectExtent l="0" t="0" r="0" b="0"/>
+            <wp:docPr id="8" name="Picture 8"/>
+            <wp:cNvGraphicFramePr>
+              <a:graphicFrameLocks xmlns:a="http://schemas.openxmlformats.org/drawingml/2006/main" noChangeAspect="1"/>
+            </wp:cNvGraphicFramePr>
+            <a:graphic xmlns:a="http://schemas.openxmlformats.org/drawingml/2006/main">
+              <a:graphicData uri="http://schemas.openxmlformats.org/drawingml/2006/picture">
+                <pic:pic xmlns:pic="http://schemas.openxmlformats.org/drawingml/2006/picture">
+                  <pic:nvPicPr>
+                    <pic:cNvPr id="0" name="Picture 2"/>
+                    <pic:cNvPicPr>
+                      <a:picLocks noChangeAspect="1" noChangeArrowheads="1"/>
+                    </pic:cNvPicPr>
+                  </pic:nvPicPr>
+                  <pic:blipFill>
+                    <a:blip r:embed="rId9" cstate="print">
+                      <a:extLst>
+                        <a:ext uri="{28A0092B-C50C-407E-A947-70E740481C1C}">
+                          <a14:useLocalDpi xmlns:a14="http://schemas.microsoft.com/office/drawing/2010/main" val="0"/>
+                        </a:ext>
+                      </a:extLst>
+                    </a:blip>
+                    <a:srcRect/>
+                    <a:stretch>
+                      <a:fillRect/>
+                    </a:stretch>
+                  </pic:blipFill>
+                  <pic:spPr bwMode="auto">
+                    <a:xfrm>
+                      <a:off x="0" y="0"/>
+                      <a:ext cx="2533106" cy="3495613"/>
+                    </a:xfrm>
+                    <a:prstGeom prst="rect">
+                      <a:avLst/>
+                    </a:prstGeom>
+                    <a:noFill/>
+                    <a:ln>
+                      <a:noFill/>
+                    </a:ln>
+                  </pic:spPr>
+                </pic:pic>
+              </a:graphicData>
+            </a:graphic>
+          </wp:inline>
+        </w:drawing>
+      </w:r>
+    </w:p>
+    <w:p>
+      <w:pPr>
+        <w:jc w:val="center"/>
+      </w:pPr>
+      <w:r>
+        <w:t>Figure 5. Overview of signal processing system.</w:t>
+      </w:r>
+    </w:p>
+    <w:p>
+      <w:pPr>
+        <w:ind w:firstLine="360"/>
+        <w:jc w:val="both"/>
+      </w:pPr>
+      <w:r>
+        <w:lastRenderedPageBreak/>
+        <w:t xml:space="preserve">Range processing is applied to </w:t>
+      </w:r>
+      <w:proofErr w:type="gramStart"/>
+      <w:r>
+        <w:t>the  simulated</w:t>
+      </w:r>
+      <w:proofErr w:type="gramEnd"/>
+      <w:r>
+        <w:t xml:space="preserve"> receive signal, by performing a correlation with a windowed version of the transmit signal. Doppler processing is performed by taking the FFT of t</w:t>
+      </w:r>
+      <w:r>
+        <w:t>he range processed data in the slow time dimension, resulting in   the range-Doppler data cube. Detection is performed using a 2D-CFAR algorithm.</w:t>
+      </w:r>
+    </w:p>
+    <w:p>
+      <w:pPr>
+        <w:ind w:firstLine="360"/>
+        <w:jc w:val="both"/>
+      </w:pPr>
+      <w:r>
+        <w:t xml:space="preserve">The system must perform both binary m-of-n integration and incoherent integration, depending on whether the radar unit is in search or track mode.  In the case of binary integration, a range bin </w:t>
+      </w:r>
+      <w:proofErr w:type="gramStart"/>
+      <w:r>
+        <w:t>migration  compensation</w:t>
+      </w:r>
+      <w:proofErr w:type="gramEnd"/>
+      <w:r>
+        <w:t xml:space="preserve"> algorithm is applied to all detections, to  mitigate the effects of </w:t>
+      </w:r>
+      <w:r>
+        <w:t xml:space="preserve"> high-speed targets moving between range bins between CPI. This is done by extending each detection through the swath of range bins that a target in that bin would cover by moving at the given Doppler velocity for the remainder of the frame. An illustration of this compensation algorithm is shown in Figure 6. </w:t>
+      </w:r>
+    </w:p>
+    <w:p>
+      <w:pPr>
+        <w:jc w:val="center"/>
+      </w:pPr>
+      <w:r>
+        <w:rPr>
+          <w:noProof/>
+        </w:rPr>
+        <w:drawing>
+          <wp:inline distT="0" distB="0" distL="0" distR="0" wp14:anchorId="60550FDE" wp14:editId="76EFE639">
+            <wp:extent cx="3015291" cy="1359673"/>
+            <wp:effectExtent l="0" t="0" r="0" b="0"/>
+            <wp:docPr id="3" name="Picture 2">
+              <a:extLst xmlns:a="http://schemas.openxmlformats.org/drawingml/2006/main">
+                <a:ext uri="{FF2B5EF4-FFF2-40B4-BE49-F238E27FC236}">
+                  <a16:creationId xmlns:a16="http://schemas.microsoft.com/office/drawing/2014/main" id="{C161C306-5ACC-4745-86E3-267FC14647EB}"/>
+                </a:ext>
+              </a:extLst>
+            </wp:docPr>
+            <wp:cNvGraphicFramePr>
+              <a:graphicFrameLocks xmlns:a="http://schemas.openxmlformats.org/drawingml/2006/main" noChangeAspect="1"/>
+            </wp:cNvGraphicFramePr>
+            <a:graphic xmlns:a="http://schemas.openxmlformats.org/drawingml/2006/main">
+              <a:graphicData uri="http://schemas.openxmlformats.org/drawingml/2006/picture">
+                <pic:pic xmlns:pic="http://schemas.openxmlformats.org/drawingml/2006/picture">
+                  <pic:nvPicPr>
+                    <pic:cNvPr id="3" name="Picture 2">
+                      <a:extLst>
+                        <a:ext uri="{FF2B5EF4-FFF2-40B4-BE49-F238E27FC236}">
+                          <a16:creationId xmlns:a16="http://schemas.microsoft.com/office/drawing/2014/main" id="{C161C306-5ACC-4745-86E3-267FC14647EB}"/>
+                        </a:ext>
+                      </a:extLst>
+                    </pic:cNvPr>
+                    <pic:cNvPicPr>
+                      <a:picLocks noChangeAspect="1"/>
+                    </pic:cNvPicPr>
+                  </pic:nvPicPr>
+                  <pic:blipFill>
+                    <a:blip r:embed="rId10"/>
+                    <a:stretch>
+                      <a:fillRect/>
+                    </a:stretch>
+                  </pic:blipFill>
+                  <pic:spPr>
+                    <a:xfrm>
+                      <a:off x="0" y="0"/>
+                      <a:ext cx="3020730" cy="1362125"/>
+                    </a:xfrm>
+                    <a:prstGeom prst="rect">
+                      <a:avLst/>
+                    </a:prstGeom>
+                  </pic:spPr>
+                </pic:pic>
+              </a:graphicData>
+            </a:graphic>
+          </wp:inline>
+        </w:drawing>
+      </w:r>
+    </w:p>
+    <w:p>
+      <w:pPr>
+        <w:jc w:val="center"/>
+      </w:pPr>
+      <w:r>
+        <w:t>Figure 6. Illustration of range bin migration compensation used in binary integration algorithm.</w:t>
+      </w:r>
+    </w:p>
+    <w:p>
+      <w:pPr>
+        <w:ind w:firstLine="360"/>
+        <w:jc w:val="both"/>
+      </w:pPr>
+      <w:r>
+        <w:t xml:space="preserve">After integration is </w:t>
+      </w:r>
+      <w:proofErr w:type="gramStart"/>
+      <w:r>
+        <w:t>performed,  the</w:t>
+      </w:r>
+      <w:proofErr w:type="gramEnd"/>
+      <w:r>
+        <w:t xml:space="preserve"> “</w:t>
+      </w:r>
+      <w:proofErr w:type="spellStart"/>
+      <w:r>
+        <w:t>Hoshen</w:t>
+      </w:r>
+      <w:proofErr w:type="spellEnd"/>
+      <w:r>
+        <w:t xml:space="preserve">-Kopelman algorithm” is used to determine all connected components of the binary detection data cube. Each </w:t>
+      </w:r>
+      <w:r>
+        <w:t>connected component is treated as a single detection, which is passed to the coordinate estimation algorithm.</w:t>
+      </w:r>
+    </w:p>
+    <w:p>
+      <w:pPr>
+        <w:ind w:firstLine="360"/>
+        <w:jc w:val="both"/>
+      </w:pPr>
+      <w:r>
+        <w:t xml:space="preserve">Coordinate estimation is performed using a power-weighted </w:t>
+      </w:r>
+      <w:proofErr w:type="gramStart"/>
+      <w:r>
+        <w:t>centroid  method</w:t>
+      </w:r>
+      <w:proofErr w:type="gramEnd"/>
+      <w:r>
+        <w:t xml:space="preserve">. The centroid value is computed for the target’s range and </w:t>
+      </w:r>
+      <w:r>
+        <w:t xml:space="preserve">velocity by using its position in the data cube, and an estimation of the target’s angle-of-arrival is computed by taking a power-weighted average of the amplitude </w:t>
+      </w:r>
+      <w:proofErr w:type="spellStart"/>
+      <w:r>
+        <w:t>monopulse</w:t>
+      </w:r>
+      <w:proofErr w:type="spellEnd"/>
+      <w:r>
+        <w:t xml:space="preserve"> value in each bin of detection.</w:t>
+      </w:r>
+    </w:p>
+    <w:p>
+      <w:pPr>
+        <w:ind w:firstLine="360"/>
+        <w:jc w:val="both"/>
+      </w:pPr>
+      <w:r>
+        <w:t>The range, velocity, and angle estimations are saved to a list of targets along with a timestamp and signal power estimate. This list of targets is then provided as the input to the data processing system.</w:t>
+      </w:r>
+    </w:p>
+    <w:p>
+      <w:pPr>
+        <w:ind w:firstLine="360"/>
+        <w:jc w:val="both"/>
+      </w:pPr>
+    </w:p>
+    <w:p>
+      <w:pPr>
+        <w:pStyle w:val="Heading4"/>
+        <w:spacing w:after="120"/>
+      </w:pPr>
+      <w:r>
+        <w:t>Single Unit Data Processing</w:t>
+      </w:r>
+    </w:p>
+    <w:p>
+      <w:pPr>
+        <w:ind w:firstLine="360"/>
+        <w:jc w:val="both"/>
+      </w:pPr>
+      <w:r>
+        <w:t>Using the list of estimated target coordinates, each unit performs gating and track association, followed by tracking using a Kalman filter. Block diagram overview of data processing system is shown in Figure 7</w:t>
+      </w:r>
+      <w:r>
+        <w:t>.</w:t>
+      </w:r>
+    </w:p>
+    <w:p>
+      <w:pPr>
+        <w:jc w:val="center"/>
+      </w:pPr>
+      <w:r>
+        <w:rPr>
+          <w:noProof/>
+        </w:rPr>
+        <w:drawing>
+          <wp:inline distT="0" distB="0" distL="0" distR="0" wp14:anchorId="22C405DB" wp14:editId="0B2F1920">
+            <wp:extent cx="2966122" cy="3514477"/>
+            <wp:effectExtent l="0" t="0" r="0" b="0"/>
+            <wp:docPr id="1" name="Picture 1"/>
+            <wp:cNvGraphicFramePr>
+              <a:graphicFrameLocks xmlns:a="http://schemas.openxmlformats.org/drawingml/2006/main" noChangeAspect="1"/>
+            </wp:cNvGraphicFramePr>
+            <a:graphic xmlns:a="http://schemas.openxmlformats.org/drawingml/2006/main">
+              <a:graphicData uri="http://schemas.openxmlformats.org/drawingml/2006/picture">
+                <pic:pic xmlns:pic="http://schemas.openxmlformats.org/drawingml/2006/picture">
+                  <pic:nvPicPr>
+                    <pic:cNvPr id="0" name="Picture 1"/>
+                    <pic:cNvPicPr>
+                      <a:picLocks noChangeAspect="1" noChangeArrowheads="1"/>
+                    </pic:cNvPicPr>
+                  </pic:nvPicPr>
+                  <pic:blipFill>
+                    <a:blip r:embed="rId11" cstate="print">
+                      <a:extLst>
+                        <a:ext uri="{28A0092B-C50C-407E-A947-70E740481C1C}">
+                          <a14:useLocalDpi xmlns:a14="http://schemas.microsoft.com/office/drawing/2010/main" val="0"/>
+                        </a:ext>
+                      </a:extLst>
+                    </a:blip>
+                    <a:srcRect/>
+                    <a:stretch>
+                      <a:fillRect/>
+                    </a:stretch>
+                  </pic:blipFill>
+                  <pic:spPr bwMode="auto">
+                    <a:xfrm>
+                      <a:off x="0" y="0"/>
+                      <a:ext cx="2973367" cy="3523061"/>
+                    </a:xfrm>
+                    <a:prstGeom prst="rect">
+                      <a:avLst/>
+                    </a:prstGeom>
+                    <a:noFill/>
+                    <a:ln>
+                      <a:noFill/>
+                    </a:ln>
+                  </pic:spPr>
+                </pic:pic>
+              </a:graphicData>
+            </a:graphic>
+          </wp:inline>
+        </w:drawing>
+      </w:r>
+    </w:p>
+    <w:p>
+      <w:pPr>
+        <w:jc w:val="center"/>
+      </w:pPr>
+      <w:r>
+        <w:t>Figure 7. Block diagram of single unit data processing system.</w:t>
+      </w:r>
+    </w:p>
+    <w:p>
+      <w:pPr>
+        <w:ind w:firstLine="360"/>
+        <w:jc w:val="both"/>
+      </w:pPr>
+      <w:r>
+        <w:t xml:space="preserve">Both coarse and fine </w:t>
+      </w:r>
+      <w:proofErr w:type="gramStart"/>
+      <w:r>
+        <w:t>gating  to</w:t>
+      </w:r>
+      <w:proofErr w:type="gramEnd"/>
+      <w:r>
+        <w:t xml:space="preserve"> determine if any detections are not plausible as new inputs to </w:t>
+      </w:r>
+      <w:r>
+        <w:lastRenderedPageBreak/>
+        <w:t>existing tracks. Coarse gating eliminates all detections which have a larger change in range than is possible during the</w:t>
+      </w:r>
+      <w:r>
+        <w:t xml:space="preserve"> frame time, based on a maximum target velocity parameter. Fine gating takes the “</w:t>
+      </w:r>
+      <w:proofErr w:type="spellStart"/>
+      <w:r>
+        <w:t>Mahanalobis</w:t>
+      </w:r>
+      <w:proofErr w:type="spellEnd"/>
+      <w:r>
+        <w:t xml:space="preserve"> distance”, a measure of the statistical distance between a measurement and a distribution, using the previous track’s covariance matrix.</w:t>
+      </w:r>
+    </w:p>
+    <w:p>
+      <w:pPr>
+        <w:ind w:firstLine="360"/>
+        <w:jc w:val="both"/>
+      </w:pPr>
+      <w:r>
+        <w:t xml:space="preserve">Target-to-track association is performed </w:t>
+      </w:r>
+      <w:proofErr w:type="gramStart"/>
+      <w:r>
+        <w:t>by  using</w:t>
+      </w:r>
+      <w:proofErr w:type="gramEnd"/>
+      <w:r>
+        <w:t xml:space="preserve"> the remaining measurement which has the lowest </w:t>
+      </w:r>
+      <w:proofErr w:type="spellStart"/>
+      <w:r>
+        <w:t>Mahanalobis</w:t>
+      </w:r>
+      <w:proofErr w:type="spellEnd"/>
+      <w:r>
+        <w:t xml:space="preserve"> distance from the predicted location of the tracked target. This measurement is used as input to the Kalman tracking filter, </w:t>
+      </w:r>
+      <w:r>
+        <w:t xml:space="preserve">along </w:t>
+      </w:r>
+      <w:proofErr w:type="gramStart"/>
+      <w:r>
+        <w:t xml:space="preserve">with </w:t>
+      </w:r>
+      <w:r>
+        <w:t xml:space="preserve"> an</w:t>
+      </w:r>
+      <w:proofErr w:type="gramEnd"/>
+      <w:r>
+        <w:t xml:space="preserve"> estimate of the error uncertainty of the measurement which is  calculated using empirical curves determined by previous Monte Carlo testing.</w:t>
+      </w:r>
+    </w:p>
+    <w:p>
+      <w:pPr>
+        <w:ind w:firstLine="360"/>
+        <w:jc w:val="both"/>
+        <w:sectPr>
+          <w:type w:val="continuous"/>
+          <w:pgSz w:w="12240" w:h="15840"/>
+          <w:pgMar w:top="1440" w:right="1440" w:bottom="1440" w:left="1440" w:header="720" w:footer="720" w:gutter="0"/>
+          <w:cols w:num="2" w:space="720"/>
+          <w:docGrid w:linePitch="360"/>
+        </w:sectPr>
+      </w:pPr>
+      <w:r>
+        <w:t xml:space="preserve">In order to model the frame-to-frame behavior of the radar system, there is a single callback </w:t>
+      </w:r>
+      <w:proofErr w:type="gramStart"/>
+      <w:r>
+        <w:t>from  the</w:t>
+      </w:r>
+      <w:proofErr w:type="gramEnd"/>
+      <w:r>
+        <w:t xml:space="preserve">  results of the tracking system. The estimated angle of the next target position is used to set the simulated </w:t>
+      </w:r>
+      <w:proofErr w:type="spellStart"/>
+      <w:r>
+        <w:t>beamsteering</w:t>
+      </w:r>
+      <w:proofErr w:type="spellEnd"/>
+      <w:r>
+        <w:t xml:space="preserve"> angle, </w:t>
+      </w:r>
+      <w:proofErr w:type="gramStart"/>
+      <w:r>
+        <w:t>and  whether</w:t>
+      </w:r>
+      <w:proofErr w:type="gramEnd"/>
+      <w:r>
+        <w:t xml:space="preserve"> the tracking system counts a new detection or a missed detection is used to determine whether the </w:t>
+      </w:r>
+      <w:r>
+        <w:t>system should simulate the radar in track mode or in search mode.</w:t>
+      </w:r>
+    </w:p>
+    <w:p>
+      <w:pPr>
+        <w:jc w:val="both"/>
+        <w:sectPr>
+          <w:type w:val="continuous"/>
+          <w:pgSz w:w="12240" w:h="15840"/>
+          <w:pgMar w:top="1440" w:right="1440" w:bottom="1440" w:left="1440" w:header="720" w:footer="720" w:gutter="0"/>
+          <w:cols w:num="2" w:space="720"/>
+          <w:docGrid w:linePitch="360"/>
+        </w:sectPr>
+      </w:pPr>
+    </w:p>
     <w:p>
       <w:pPr>
         <w:pStyle w:val="Heading2"/>
@@ -299,6 +1273,21 @@
       <w:r>
         <w:t>, depending on desired function.</w:t>
       </w:r>
+      <w:r>
+        <w:t xml:space="preserve"> If a post-processing server is live, then </w:t>
+      </w:r>
+      <w:proofErr w:type="spellStart"/>
+      <w:r>
+        <w:rPr>
+          <w:i/>
+          <w:iCs/>
+        </w:rPr>
+        <w:t>FullSystem_PostServer.m</w:t>
+      </w:r>
+      <w:proofErr w:type="spellEnd"/>
+      <w:r>
+        <w:t xml:space="preserve"> can be used to run simulation and post-processing simultaneously.</w:t>
+      </w:r>
     </w:p>
     <w:p/>
     <w:p>
@@ -380,12 +1369,253 @@
       </w:pPr>
       <w:proofErr w:type="spellStart"/>
       <w:r>
+        <w:t>f_c</w:t>
+      </w:r>
+      <w:proofErr w:type="spellEnd"/>
+      <w:r>
+        <w:t xml:space="preserve"> – Center frequency (Hz)</w:t>
+      </w:r>
+    </w:p>
+    <w:p>
+      <w:pPr>
+        <w:pStyle w:val="ListParagraph"/>
+        <w:numPr>
+          <w:ilvl w:val="1"/>
+          <w:numId w:val="9"/>
+        </w:numPr>
+        <w:rPr>
+          <w:b/>
+          <w:bCs/>
+        </w:rPr>
+      </w:pPr>
+      <w:proofErr w:type="spellStart"/>
+      <w:r>
+        <w:t>f_s</w:t>
+      </w:r>
+      <w:proofErr w:type="spellEnd"/>
+      <w:r>
+        <w:t xml:space="preserve"> – ADC Sampling frequency (Hz)</w:t>
+      </w:r>
+    </w:p>
+    <w:p>
+      <w:pPr>
+        <w:pStyle w:val="ListParagraph"/>
+        <w:numPr>
+          <w:ilvl w:val="1"/>
+          <w:numId w:val="9"/>
+        </w:numPr>
+        <w:rPr>
+          <w:b/>
+          <w:bCs/>
+        </w:rPr>
+      </w:pPr>
+      <w:proofErr w:type="spellStart"/>
+      <w:r>
+        <w:t>t_p</w:t>
+      </w:r>
+      <w:proofErr w:type="spellEnd"/>
+      <w:r>
+        <w:t xml:space="preserve"> – Duration of LFM pulse (s)</w:t>
+      </w:r>
+    </w:p>
+    <w:p>
+      <w:pPr>
+        <w:pStyle w:val="ListParagraph"/>
+        <w:numPr>
+          <w:ilvl w:val="1"/>
+          <w:numId w:val="9"/>
+        </w:numPr>
+        <w:rPr>
+          <w:b/>
+          <w:bCs/>
+        </w:rPr>
+      </w:pPr>
+      <w:proofErr w:type="spellStart"/>
+      <w:r>
+        <w:t>bw</w:t>
+      </w:r>
+      <w:proofErr w:type="spellEnd"/>
+      <w:r>
+        <w:t xml:space="preserve"> – Bandwidth of LFM pulse (Hz)</w:t>
+      </w:r>
+    </w:p>
+    <w:p>
+      <w:pPr>
+        <w:pStyle w:val="ListParagraph"/>
+        <w:numPr>
+          <w:ilvl w:val="1"/>
+          <w:numId w:val="9"/>
+        </w:numPr>
+        <w:rPr>
+          <w:b/>
+          <w:bCs/>
+        </w:rPr>
+      </w:pPr>
+      <w:proofErr w:type="spellStart"/>
+      <w:r>
+        <w:t>prf</w:t>
+      </w:r>
+      <w:proofErr w:type="spellEnd"/>
+      <w:r>
+        <w:t xml:space="preserve"> – Pulse repetition frequency (Hz)</w:t>
+      </w:r>
+    </w:p>
+    <w:p>
+      <w:pPr>
+        <w:pStyle w:val="ListParagraph"/>
+        <w:numPr>
+          <w:ilvl w:val="1"/>
+          <w:numId w:val="9"/>
+        </w:numPr>
+        <w:rPr>
+          <w:b/>
+          <w:bCs/>
+        </w:rPr>
+      </w:pPr>
+      <w:proofErr w:type="spellStart"/>
+      <w:r>
+        <w:t>n_p</w:t>
+      </w:r>
+      <w:proofErr w:type="spellEnd"/>
+      <w:r>
+        <w:t xml:space="preserve"> – Number of LFM pulses per CPI (#)</w:t>
+      </w:r>
+    </w:p>
+    <w:p>
+      <w:pPr>
+        <w:pStyle w:val="ListParagraph"/>
+        <w:numPr>
+          <w:ilvl w:val="1"/>
+          <w:numId w:val="9"/>
+        </w:numPr>
+        <w:rPr>
+          <w:b/>
+          <w:bCs/>
+        </w:rPr>
+      </w:pPr>
+      <w:proofErr w:type="spellStart"/>
+      <w:r>
+        <w:t>n_ant</w:t>
+      </w:r>
+      <w:proofErr w:type="spellEnd"/>
+      <w:r>
+        <w:t xml:space="preserve"> – Number of elements in antenna array (#)</w:t>
+      </w:r>
+    </w:p>
+    <w:p>
+      <w:pPr>
+        <w:pStyle w:val="ListParagraph"/>
+        <w:numPr>
+          <w:ilvl w:val="1"/>
+          <w:numId w:val="9"/>
+        </w:numPr>
+        <w:rPr>
+          <w:b/>
+          <w:bCs/>
+        </w:rPr>
+      </w:pPr>
+      <w:proofErr w:type="spellStart"/>
+      <w:r>
+        <w:t>tx_pow</w:t>
+      </w:r>
+      <w:proofErr w:type="spellEnd"/>
+      <w:r>
+        <w:t xml:space="preserve"> – Peak transmit power for single channel (W)</w:t>
+      </w:r>
+    </w:p>
+    <w:p>
+      <w:pPr>
+        <w:pStyle w:val="ListParagraph"/>
+        <w:numPr>
+          <w:ilvl w:val="1"/>
+          <w:numId w:val="9"/>
+        </w:numPr>
+        <w:rPr>
+          <w:b/>
+          <w:bCs/>
+        </w:rPr>
+      </w:pPr>
+      <w:proofErr w:type="spellStart"/>
+      <w:r>
+        <w:t>rx_ant_gain</w:t>
+      </w:r>
+      <w:proofErr w:type="spellEnd"/>
+      <w:r>
+        <w:t xml:space="preserve"> – Gain of Rx antenna array (dB)</w:t>
+      </w:r>
+    </w:p>
+    <w:p>
+      <w:pPr>
+        <w:pStyle w:val="ListParagraph"/>
+        <w:numPr>
+          <w:ilvl w:val="1"/>
+          <w:numId w:val="9"/>
+        </w:numPr>
+        <w:rPr>
+          <w:b/>
+          <w:bCs/>
+        </w:rPr>
+      </w:pPr>
+      <w:proofErr w:type="spellStart"/>
+      <w:r>
+        <w:t>tx_ant_gain</w:t>
+      </w:r>
+      <w:proofErr w:type="spellEnd"/>
+      <w:r>
+        <w:t xml:space="preserve"> – Gain of Tx antenna array (dB)</w:t>
+      </w:r>
+    </w:p>
+    <w:p>
+      <w:pPr>
+        <w:pStyle w:val="ListParagraph"/>
+        <w:numPr>
+          <w:ilvl w:val="1"/>
+          <w:numId w:val="9"/>
+        </w:numPr>
+        <w:rPr>
+          <w:b/>
+          <w:bCs/>
+        </w:rPr>
+      </w:pPr>
+      <w:proofErr w:type="spellStart"/>
+      <w:r>
+        <w:t>rx_nf</w:t>
+      </w:r>
+      <w:proofErr w:type="spellEnd"/>
+      <w:r>
+        <w:t xml:space="preserve"> – Noise figure of receiver (dB)</w:t>
+      </w:r>
+    </w:p>
+    <w:p>
+      <w:pPr>
+        <w:pStyle w:val="ListParagraph"/>
+        <w:numPr>
+          <w:ilvl w:val="1"/>
+          <w:numId w:val="9"/>
+        </w:numPr>
+        <w:rPr>
+          <w:b/>
+          <w:bCs/>
+        </w:rPr>
+      </w:pPr>
+      <w:proofErr w:type="spellStart"/>
+      <w:r>
         <w:lastRenderedPageBreak/>
-        <w:t>f_c</w:t>
-      </w:r>
-      <w:proofErr w:type="spellEnd"/>
-      <w:r>
-        <w:t xml:space="preserve"> – Center frequency (Hz)</w:t>
+        <w:t>range_off</w:t>
+      </w:r>
+      <w:proofErr w:type="spellEnd"/>
+      <w:r>
+        <w:t xml:space="preserve"> – Apply range offset curve defined in </w:t>
+      </w:r>
+      <w:r>
+        <w:rPr>
+          <w:i/>
+          <w:iCs/>
+        </w:rPr>
+        <w:t>Results/Error Curves</w:t>
+      </w:r>
+      <w:r>
+        <w:t xml:space="preserve"> to centroid algorithm (T/F)</w:t>
       </w:r>
     </w:p>
     <w:p>
@@ -400,13 +1630,8 @@
           <w:bCs/>
         </w:rPr>
       </w:pPr>
-      <w:proofErr w:type="spellStart"/>
-      <w:r>
-        <w:t>f_s</w:t>
-      </w:r>
-      <w:proofErr w:type="spellEnd"/>
-      <w:r>
-        <w:t xml:space="preserve"> – ADC Sampling frequency (Hz)</w:t>
+      <w:r>
+        <w:t>beamwidth – Antenna array beamwidth (deg)</w:t>
       </w:r>
     </w:p>
     <w:p>
@@ -423,11 +1648,27 @@
       </w:pPr>
       <w:proofErr w:type="spellStart"/>
       <w:r>
-        <w:t>t_p</w:t>
-      </w:r>
-      <w:proofErr w:type="spellEnd"/>
-      <w:r>
-        <w:t xml:space="preserve"> – Duration of LFM pulse (s)</w:t>
+        <w:t>mono_coeff</w:t>
+      </w:r>
+      <w:proofErr w:type="spellEnd"/>
+      <w:r>
+        <w:t xml:space="preserve"> – </w:t>
+      </w:r>
+      <w:proofErr w:type="spellStart"/>
+      <w:r>
+        <w:t>Emperically</w:t>
+      </w:r>
+      <w:proofErr w:type="spellEnd"/>
+      <w:r>
+        <w:t xml:space="preserve"> calculated </w:t>
+      </w:r>
+      <w:proofErr w:type="spellStart"/>
+      <w:r>
+        <w:t>monopulse</w:t>
+      </w:r>
+      <w:proofErr w:type="spellEnd"/>
+      <w:r>
+        <w:t xml:space="preserve"> coefficient (unitless)</w:t>
       </w:r>
     </w:p>
     <w:p>
@@ -444,11 +1685,11 @@
       </w:pPr>
       <w:proofErr w:type="spellStart"/>
       <w:r>
-        <w:t>bw</w:t>
-      </w:r>
-      <w:proofErr w:type="spellEnd"/>
-      <w:r>
-        <w:t xml:space="preserve"> – Bandwidth of LFM pulse (Hz)</w:t>
+        <w:t>phase_bits</w:t>
+      </w:r>
+      <w:proofErr w:type="spellEnd"/>
+      <w:r>
+        <w:t xml:space="preserve"> – Number of bits in phase shifter resolution (#)</w:t>
       </w:r>
     </w:p>
     <w:p>
@@ -465,11 +1706,11 @@
       </w:pPr>
       <w:proofErr w:type="spellStart"/>
       <w:r>
-        <w:t>prf</w:t>
-      </w:r>
-      <w:proofErr w:type="spellEnd"/>
-      <w:r>
-        <w:t xml:space="preserve"> – Pulse repetition frequency (Hz)</w:t>
+        <w:t>r_win</w:t>
+      </w:r>
+      <w:proofErr w:type="spellEnd"/>
+      <w:r>
+        <w:t xml:space="preserve"> – Window function applied to range processing (string)</w:t>
       </w:r>
     </w:p>
     <w:p>
@@ -486,11 +1727,11 @@
       </w:pPr>
       <w:proofErr w:type="spellStart"/>
       <w:r>
-        <w:t>n_p</w:t>
-      </w:r>
-      <w:proofErr w:type="spellEnd"/>
-      <w:r>
-        <w:t xml:space="preserve"> – Number of LFM pulses per CPI (#)</w:t>
+        <w:t>d_win</w:t>
+      </w:r>
+      <w:proofErr w:type="spellEnd"/>
+      <w:r>
+        <w:t xml:space="preserve"> – Window function applied to doppler processing (string)</w:t>
       </w:r>
     </w:p>
     <w:p>
@@ -507,11 +1748,11 @@
       </w:pPr>
       <w:proofErr w:type="spellStart"/>
       <w:r>
-        <w:t>n_ant</w:t>
-      </w:r>
-      <w:proofErr w:type="spellEnd"/>
-      <w:r>
-        <w:t xml:space="preserve"> – Number of elements in antenna array (#)</w:t>
+        <w:t>detect_type</w:t>
+      </w:r>
+      <w:proofErr w:type="spellEnd"/>
+      <w:r>
+        <w:t xml:space="preserve"> – Type of detection algorithm to apply on data cube (string)</w:t>
       </w:r>
     </w:p>
     <w:p>
@@ -526,13 +1767,20 @@
           <w:bCs/>
         </w:rPr>
       </w:pPr>
-      <w:proofErr w:type="spellStart"/>
-      <w:r>
-        <w:t>tx_pow</w:t>
-      </w:r>
-      <w:proofErr w:type="spellEnd"/>
-      <w:r>
-        <w:t xml:space="preserve"> – Peak transmit power for single channel (W)</w:t>
+      <w:r>
+        <w:t xml:space="preserve">thresh – Threshold value if </w:t>
+      </w:r>
+      <w:proofErr w:type="spellStart"/>
+      <w:r>
+        <w:rPr>
+          <w:i/>
+          <w:iCs/>
+        </w:rPr>
+        <w:t>detect_type</w:t>
+      </w:r>
+      <w:proofErr w:type="spellEnd"/>
+      <w:r>
+        <w:t xml:space="preserve"> is set to “threshold” (dB)</w:t>
       </w:r>
     </w:p>
     <w:p>
@@ -547,13 +1795,20 @@
           <w:bCs/>
         </w:rPr>
       </w:pPr>
-      <w:proofErr w:type="spellStart"/>
-      <w:r>
-        <w:t>rx_ant_gain</w:t>
-      </w:r>
-      <w:proofErr w:type="spellEnd"/>
-      <w:r>
-        <w:t xml:space="preserve"> – Gain of Rx antenna array (dB)</w:t>
+      <w:r>
+        <w:t xml:space="preserve">Pfa – False alarm rate if </w:t>
+      </w:r>
+      <w:proofErr w:type="spellStart"/>
+      <w:r>
+        <w:rPr>
+          <w:i/>
+          <w:iCs/>
+        </w:rPr>
+        <w:t>detect_type</w:t>
+      </w:r>
+      <w:proofErr w:type="spellEnd"/>
+      <w:r>
+        <w:t xml:space="preserve"> is set to “CFAR” (unitless)</w:t>
       </w:r>
     </w:p>
     <w:p>
@@ -570,11 +1825,20 @@
       </w:pPr>
       <w:proofErr w:type="spellStart"/>
       <w:r>
-        <w:t>tx_ant_gain</w:t>
-      </w:r>
-      <w:proofErr w:type="spellEnd"/>
-      <w:r>
-        <w:t xml:space="preserve"> – Gain of Tx antenna array (dB)</w:t>
+        <w:t>num_guard</w:t>
+      </w:r>
+      <w:proofErr w:type="spellEnd"/>
+      <w:r>
+        <w:t xml:space="preserve"> </w:t>
+      </w:r>
+      <w:r>
+        <w:t>–</w:t>
+      </w:r>
+      <w:r>
+        <w:t xml:space="preserve"> </w:t>
+      </w:r>
+      <w:r>
+        <w:t>Number of guard cells used for CFAR window, in range x doppler directions (#)</w:t>
       </w:r>
     </w:p>
     <w:p>
@@ -591,11 +1855,11 @@
       </w:pPr>
       <w:proofErr w:type="spellStart"/>
       <w:r>
-        <w:t>rx_nf</w:t>
-      </w:r>
-      <w:proofErr w:type="spellEnd"/>
-      <w:r>
-        <w:t xml:space="preserve"> – Noise figure of receiver (dB)</w:t>
+        <w:t>num_train</w:t>
+      </w:r>
+      <w:proofErr w:type="spellEnd"/>
+      <w:r>
+        <w:t xml:space="preserve"> – Number of training cells used for CFAR window, in range x doppler directions (#)</w:t>
       </w:r>
     </w:p>
     <w:p>
@@ -612,21 +1876,22 @@
       </w:pPr>
       <w:proofErr w:type="spellStart"/>
       <w:r>
-        <w:t>range_off</w:t>
-      </w:r>
-      <w:proofErr w:type="spellEnd"/>
-      <w:r>
-        <w:t xml:space="preserve"> – Apply range offset curve defined in </w:t>
-      </w:r>
-      <w:r>
-        <w:rPr>
-          <w:i/>
-          <w:iCs/>
-        </w:rPr>
-        <w:t>Results/Error Curves</w:t>
-      </w:r>
-      <w:r>
-        <w:t xml:space="preserve"> to centroid algorithm (T/F)</w:t>
+        <w:t>rng_limits</w:t>
+      </w:r>
+      <w:proofErr w:type="spellEnd"/>
+      <w:r>
+        <w:t xml:space="preserve"> – Minimum and maximum range to search with CFAR. Useful in removing false alarms from </w:t>
+      </w:r>
+      <w:r>
+        <w:t xml:space="preserve">noise </w:t>
+      </w:r>
+      <w:proofErr w:type="spellStart"/>
+      <w:r>
+        <w:t>dropoff</w:t>
+      </w:r>
+      <w:proofErr w:type="spellEnd"/>
+      <w:r>
+        <w:t xml:space="preserve"> at high and low range. (m)</w:t>
       </w:r>
     </w:p>
     <w:p>
@@ -641,8 +1906,25 @@
           <w:bCs/>
         </w:rPr>
       </w:pPr>
-      <w:r>
-        <w:t>beamwidth – Antenna array beamwidth (deg)</w:t>
+      <w:proofErr w:type="spellStart"/>
+      <w:r>
+        <w:t>det_m</w:t>
+      </w:r>
+      <w:proofErr w:type="spellEnd"/>
+      <w:r>
+        <w:t xml:space="preserve"> – Value of M for M-of-N processing if </w:t>
+      </w:r>
+      <w:proofErr w:type="spellStart"/>
+      <w:r>
+        <w:rPr>
+          <w:i/>
+          <w:iCs/>
+        </w:rPr>
+        <w:t>int_type</w:t>
+      </w:r>
+      <w:proofErr w:type="spellEnd"/>
+      <w:r>
+        <w:t xml:space="preserve"> is set to ‘binary’</w:t>
       </w:r>
     </w:p>
     <w:p>
@@ -659,283 +1941,35 @@
       </w:pPr>
       <w:proofErr w:type="spellStart"/>
       <w:r>
-        <w:t>mono_coeff</w:t>
-      </w:r>
-      <w:proofErr w:type="spellEnd"/>
-      <w:r>
-        <w:t xml:space="preserve"> – </w:t>
-      </w:r>
-      <w:proofErr w:type="spellStart"/>
-      <w:r>
-        <w:t>Emperically</w:t>
-      </w:r>
-      <w:proofErr w:type="spellEnd"/>
-      <w:r>
-        <w:t xml:space="preserve"> calculated </w:t>
-      </w:r>
-      <w:proofErr w:type="spellStart"/>
-      <w:r>
-        <w:t>monopulse</w:t>
-      </w:r>
-      <w:proofErr w:type="spellEnd"/>
-      <w:r>
-        <w:t xml:space="preserve"> coefficient (unitless)</w:t>
-      </w:r>
-    </w:p>
-    <w:p>
-      <w:pPr>
-        <w:pStyle w:val="ListParagraph"/>
-        <w:numPr>
-          <w:ilvl w:val="1"/>
-          <w:numId w:val="9"/>
-        </w:numPr>
-        <w:rPr>
-          <w:b/>
-          <w:bCs/>
-        </w:rPr>
-      </w:pPr>
-      <w:proofErr w:type="spellStart"/>
-      <w:r>
-        <w:t>phase_bits</w:t>
-      </w:r>
-      <w:proofErr w:type="spellEnd"/>
-      <w:r>
-        <w:t xml:space="preserve"> – Number of bits in phase shifter resolution (#)</w:t>
-      </w:r>
-    </w:p>
-    <w:p>
-      <w:pPr>
-        <w:pStyle w:val="ListParagraph"/>
-        <w:numPr>
-          <w:ilvl w:val="1"/>
-          <w:numId w:val="9"/>
-        </w:numPr>
-        <w:rPr>
-          <w:b/>
-          <w:bCs/>
-        </w:rPr>
-      </w:pPr>
-      <w:proofErr w:type="spellStart"/>
-      <w:r>
-        <w:t>r_win</w:t>
-      </w:r>
-      <w:proofErr w:type="spellEnd"/>
-      <w:r>
-        <w:t xml:space="preserve"> – Window function applied to range processing (string)</w:t>
-      </w:r>
-    </w:p>
-    <w:p>
-      <w:pPr>
-        <w:pStyle w:val="ListParagraph"/>
-        <w:numPr>
-          <w:ilvl w:val="1"/>
-          <w:numId w:val="9"/>
-        </w:numPr>
-        <w:rPr>
-          <w:b/>
-          <w:bCs/>
-        </w:rPr>
-      </w:pPr>
-      <w:proofErr w:type="spellStart"/>
-      <w:r>
-        <w:t>d_win</w:t>
-      </w:r>
-      <w:proofErr w:type="spellEnd"/>
-      <w:r>
-        <w:t xml:space="preserve"> – Window function applied to doppler processing (string)</w:t>
-      </w:r>
-    </w:p>
-    <w:p>
-      <w:pPr>
-        <w:pStyle w:val="ListParagraph"/>
-        <w:numPr>
-          <w:ilvl w:val="1"/>
-          <w:numId w:val="9"/>
-        </w:numPr>
-        <w:rPr>
-          <w:b/>
-          <w:bCs/>
-        </w:rPr>
-      </w:pPr>
-      <w:proofErr w:type="spellStart"/>
-      <w:r>
-        <w:t>detect_type</w:t>
-      </w:r>
-      <w:proofErr w:type="spellEnd"/>
-      <w:r>
-        <w:t xml:space="preserve"> – Type of detection algorithm to apply on data cube (string)</w:t>
-      </w:r>
-    </w:p>
-    <w:p>
-      <w:pPr>
-        <w:pStyle w:val="ListParagraph"/>
-        <w:numPr>
-          <w:ilvl w:val="1"/>
-          <w:numId w:val="9"/>
-        </w:numPr>
-        <w:rPr>
-          <w:b/>
-          <w:bCs/>
-        </w:rPr>
-      </w:pPr>
-      <w:r>
-        <w:t xml:space="preserve">thresh – Threshold value if </w:t>
-      </w:r>
-      <w:proofErr w:type="spellStart"/>
-      <w:r>
-        <w:rPr>
-          <w:i/>
-          <w:iCs/>
-        </w:rPr>
-        <w:t>detect_type</w:t>
-      </w:r>
-      <w:proofErr w:type="spellEnd"/>
-      <w:r>
-        <w:t xml:space="preserve"> is set to “threshold” (dB)</w:t>
-      </w:r>
-    </w:p>
-    <w:p>
-      <w:pPr>
-        <w:pStyle w:val="ListParagraph"/>
-        <w:numPr>
-          <w:ilvl w:val="1"/>
-          <w:numId w:val="9"/>
-        </w:numPr>
-        <w:rPr>
-          <w:b/>
-          <w:bCs/>
-        </w:rPr>
-      </w:pPr>
-      <w:r>
-        <w:t xml:space="preserve">Pfa – False alarm rate if </w:t>
-      </w:r>
-      <w:proofErr w:type="spellStart"/>
-      <w:r>
-        <w:rPr>
-          <w:i/>
-          <w:iCs/>
-        </w:rPr>
-        <w:t>detect_type</w:t>
-      </w:r>
-      <w:proofErr w:type="spellEnd"/>
-      <w:r>
-        <w:t xml:space="preserve"> is set to “CFAR” (unitless)</w:t>
-      </w:r>
-    </w:p>
-    <w:p>
-      <w:pPr>
-        <w:pStyle w:val="ListParagraph"/>
-        <w:numPr>
-          <w:ilvl w:val="1"/>
-          <w:numId w:val="9"/>
-        </w:numPr>
-        <w:rPr>
-          <w:b/>
-          <w:bCs/>
-        </w:rPr>
-      </w:pPr>
-      <w:proofErr w:type="spellStart"/>
-      <w:r>
-        <w:t>num_guard</w:t>
-      </w:r>
-      <w:proofErr w:type="spellEnd"/>
-      <w:r>
-        <w:t xml:space="preserve"> </w:t>
-      </w:r>
-      <w:r>
-        <w:t>–</w:t>
-      </w:r>
-      <w:r>
-        <w:t xml:space="preserve"> </w:t>
-      </w:r>
-      <w:r>
-        <w:t>Number of guard cells used for CFAR window, in range x doppler directions (#)</w:t>
-      </w:r>
-    </w:p>
-    <w:p>
-      <w:pPr>
-        <w:pStyle w:val="ListParagraph"/>
-        <w:numPr>
-          <w:ilvl w:val="1"/>
-          <w:numId w:val="9"/>
-        </w:numPr>
-        <w:rPr>
-          <w:b/>
-          <w:bCs/>
-        </w:rPr>
-      </w:pPr>
-      <w:proofErr w:type="spellStart"/>
-      <w:r>
-        <w:t>num_train</w:t>
-      </w:r>
-      <w:proofErr w:type="spellEnd"/>
-      <w:r>
-        <w:t xml:space="preserve"> – Number of training cells used for CFAR window, in range x doppler directions (#)</w:t>
-      </w:r>
-    </w:p>
-    <w:p>
-      <w:pPr>
-        <w:pStyle w:val="ListParagraph"/>
-        <w:numPr>
-          <w:ilvl w:val="1"/>
-          <w:numId w:val="9"/>
-        </w:numPr>
-        <w:rPr>
-          <w:b/>
-          <w:bCs/>
-        </w:rPr>
-      </w:pPr>
-      <w:proofErr w:type="spellStart"/>
-      <w:r>
-        <w:t>rng_limits</w:t>
-      </w:r>
-      <w:proofErr w:type="spellEnd"/>
-      <w:r>
-        <w:t xml:space="preserve"> – Minimum and maximum range to search with CFAR. Useful in removing false alarms from </w:t>
-      </w:r>
-      <w:r>
-        <w:t xml:space="preserve">noise </w:t>
-      </w:r>
-      <w:proofErr w:type="spellStart"/>
-      <w:r>
-        <w:t>dropoff</w:t>
-      </w:r>
-      <w:proofErr w:type="spellEnd"/>
-      <w:r>
-        <w:t xml:space="preserve"> at high and low range. (m)</w:t>
-      </w:r>
-    </w:p>
-    <w:p>
-      <w:pPr>
-        <w:pStyle w:val="ListParagraph"/>
-        <w:numPr>
-          <w:ilvl w:val="1"/>
-          <w:numId w:val="9"/>
-        </w:numPr>
-        <w:rPr>
-          <w:b/>
-          <w:bCs/>
-        </w:rPr>
-      </w:pPr>
-      <w:proofErr w:type="spellStart"/>
-      <w:r>
-        <w:t>det_m</w:t>
-      </w:r>
-      <w:proofErr w:type="spellEnd"/>
-      <w:r>
-        <w:t xml:space="preserve"> – Value of M for M-of-N processing if </w:t>
-      </w:r>
-      <w:proofErr w:type="spellStart"/>
-      <w:r>
-        <w:rPr>
-          <w:i/>
-          <w:iCs/>
-        </w:rPr>
-        <w:t>int_type</w:t>
-      </w:r>
-      <w:proofErr w:type="spellEnd"/>
-      <w:r>
-        <w:t xml:space="preserve"> is set to ‘binary’</w:t>
+        <w:t>min_SNR</w:t>
+      </w:r>
+      <w:proofErr w:type="spellEnd"/>
+      <w:r>
+        <w:t xml:space="preserve"> – Minimum SNR for likely detection, used only if </w:t>
+      </w:r>
+      <w:proofErr w:type="spellStart"/>
+      <w:r>
+        <w:rPr>
+          <w:i/>
+          <w:iCs/>
+        </w:rPr>
+        <w:t>fast_simulation</w:t>
+      </w:r>
+      <w:proofErr w:type="spellEnd"/>
+      <w:r>
+        <w:t xml:space="preserve"> is set to true in </w:t>
+      </w:r>
+      <w:proofErr w:type="spellStart"/>
+      <w:r>
+        <w:rPr>
+          <w:i/>
+          <w:iCs/>
+        </w:rPr>
+        <w:t>Setup_Simulation.m</w:t>
+      </w:r>
+      <w:proofErr w:type="spellEnd"/>
+      <w:r>
+        <w:t xml:space="preserve"> (dB)</w:t>
       </w:r>
     </w:p>
     <w:p>
@@ -1302,171 +2336,192 @@
       </w:pPr>
       <w:proofErr w:type="spellStart"/>
       <w:r>
+        <w:t>attach_zip</w:t>
+      </w:r>
+      <w:proofErr w:type="spellEnd"/>
+      <w:r>
+        <w:t xml:space="preserve"> – Attach .zip file of generated files to alert email (T/F)</w:t>
+      </w:r>
+    </w:p>
+    <w:p>
+      <w:pPr>
+        <w:pStyle w:val="ListParagraph"/>
+        <w:numPr>
+          <w:ilvl w:val="1"/>
+          <w:numId w:val="9"/>
+        </w:numPr>
+        <w:rPr>
+          <w:b/>
+          <w:bCs/>
+        </w:rPr>
+      </w:pPr>
+      <w:proofErr w:type="spellStart"/>
+      <w:r>
+        <w:t>alert_address</w:t>
+      </w:r>
+      <w:proofErr w:type="spellEnd"/>
+      <w:r>
+        <w:t xml:space="preserve"> – Email address for email alerts (string)</w:t>
+      </w:r>
+    </w:p>
+    <w:p>
+      <w:pPr>
+        <w:pStyle w:val="ListParagraph"/>
+        <w:numPr>
+          <w:ilvl w:val="1"/>
+          <w:numId w:val="9"/>
+        </w:numPr>
+        <w:rPr>
+          <w:b/>
+          <w:bCs/>
+        </w:rPr>
+      </w:pPr>
+      <w:proofErr w:type="spellStart"/>
+      <w:r>
+        <w:t>par_cfar</w:t>
+      </w:r>
+      <w:proofErr w:type="spellEnd"/>
+      <w:r>
+        <w:t xml:space="preserve"> – Use Parallel Processing Toolbox to parallelize CFAR, for faster processing (T/F)</w:t>
+      </w:r>
+    </w:p>
+    <w:p>
+      <w:pPr>
+        <w:pStyle w:val="ListParagraph"/>
+        <w:numPr>
+          <w:ilvl w:val="1"/>
+          <w:numId w:val="9"/>
+        </w:numPr>
+        <w:rPr>
+          <w:b/>
+          <w:bCs/>
+        </w:rPr>
+      </w:pPr>
+      <w:proofErr w:type="spellStart"/>
+      <w:r>
+        <w:t>fast_simulation</w:t>
+      </w:r>
+      <w:proofErr w:type="spellEnd"/>
+      <w:r>
+        <w:t xml:space="preserve"> – Skip frames where target detection is extremely unlikely, for faster simulation.</w:t>
+      </w:r>
+    </w:p>
+    <w:p>
+      <w:pPr>
+        <w:pStyle w:val="ListParagraph"/>
+        <w:numPr>
+          <w:ilvl w:val="1"/>
+          <w:numId w:val="9"/>
+        </w:numPr>
+        <w:rPr>
+          <w:b/>
+          <w:bCs/>
+        </w:rPr>
+      </w:pPr>
+      <w:r>
+        <w:t xml:space="preserve">filename </w:t>
+      </w:r>
+      <w:r>
+        <w:t>–</w:t>
+      </w:r>
+      <w:r>
+        <w:t xml:space="preserve"> </w:t>
+      </w:r>
+      <w:r>
+        <w:t>File name prefix for saving files (string)</w:t>
+      </w:r>
+    </w:p>
+    <w:p>
+      <w:pPr>
+        <w:pStyle w:val="ListParagraph"/>
+        <w:numPr>
+          <w:ilvl w:val="1"/>
+          <w:numId w:val="9"/>
+        </w:numPr>
+        <w:rPr>
+          <w:b/>
+          <w:bCs/>
+        </w:rPr>
+      </w:pPr>
+      <w:proofErr w:type="spellStart"/>
+      <w:r>
+        <w:t>timestampfile</w:t>
+      </w:r>
+      <w:proofErr w:type="spellEnd"/>
+      <w:r>
+        <w:t xml:space="preserve"> – Append timestamp to filename (T/F)</w:t>
+      </w:r>
+    </w:p>
+    <w:p>
+      <w:pPr>
+        <w:pStyle w:val="ListParagraph"/>
+        <w:numPr>
+          <w:ilvl w:val="1"/>
+          <w:numId w:val="9"/>
+        </w:numPr>
+        <w:rPr>
+          <w:b/>
+          <w:bCs/>
+        </w:rPr>
+      </w:pPr>
+      <w:proofErr w:type="spellStart"/>
+      <w:r>
+        <w:t>save_format</w:t>
+      </w:r>
+      <w:proofErr w:type="spellEnd"/>
+      <w:r>
+        <w:t xml:space="preserve"> – File extensions for saving figures, set in </w:t>
+      </w:r>
+      <w:proofErr w:type="spellStart"/>
+      <w:r>
+        <w:t>save_</w:t>
+      </w:r>
+      <w:proofErr w:type="gramStart"/>
+      <w:r>
+        <w:t>format.list</w:t>
+      </w:r>
+      <w:proofErr w:type="spellEnd"/>
+      <w:proofErr w:type="gramEnd"/>
+      <w:r>
+        <w:t xml:space="preserve"> (string)</w:t>
+      </w:r>
+    </w:p>
+    <w:p>
+      <w:pPr>
+        <w:pStyle w:val="ListParagraph"/>
+        <w:numPr>
+          <w:ilvl w:val="1"/>
+          <w:numId w:val="9"/>
+        </w:numPr>
+        <w:rPr>
+          <w:b/>
+          <w:bCs/>
+        </w:rPr>
+      </w:pPr>
+      <w:proofErr w:type="spellStart"/>
+      <w:r>
+        <w:t>save_figs</w:t>
+      </w:r>
+      <w:proofErr w:type="spellEnd"/>
+      <w:r>
+        <w:t xml:space="preserve"> – Save figures to file (T/F)</w:t>
+      </w:r>
+    </w:p>
+    <w:p>
+      <w:pPr>
+        <w:pStyle w:val="ListParagraph"/>
+        <w:numPr>
+          <w:ilvl w:val="1"/>
+          <w:numId w:val="9"/>
+        </w:numPr>
+        <w:rPr>
+          <w:b/>
+          <w:bCs/>
+        </w:rPr>
+      </w:pPr>
+      <w:proofErr w:type="spellStart"/>
+      <w:r>
         <w:lastRenderedPageBreak/>
-        <w:t>attach_zip</w:t>
-      </w:r>
-      <w:proofErr w:type="spellEnd"/>
-      <w:r>
-        <w:t xml:space="preserve"> – Attach .zip file of generated files to alert email (T/F)</w:t>
-      </w:r>
-    </w:p>
-    <w:p>
-      <w:pPr>
-        <w:pStyle w:val="ListParagraph"/>
-        <w:numPr>
-          <w:ilvl w:val="1"/>
-          <w:numId w:val="9"/>
-        </w:numPr>
-        <w:rPr>
-          <w:b/>
-          <w:bCs/>
-        </w:rPr>
-      </w:pPr>
-      <w:proofErr w:type="spellStart"/>
-      <w:r>
-        <w:t>alert_address</w:t>
-      </w:r>
-      <w:proofErr w:type="spellEnd"/>
-      <w:r>
-        <w:t xml:space="preserve"> – Email address for email alerts (string)</w:t>
-      </w:r>
-    </w:p>
-    <w:p>
-      <w:pPr>
-        <w:pStyle w:val="ListParagraph"/>
-        <w:numPr>
-          <w:ilvl w:val="1"/>
-          <w:numId w:val="9"/>
-        </w:numPr>
-        <w:rPr>
-          <w:b/>
-          <w:bCs/>
-        </w:rPr>
-      </w:pPr>
-      <w:proofErr w:type="spellStart"/>
-      <w:r>
-        <w:t>par_cfar</w:t>
-      </w:r>
-      <w:proofErr w:type="spellEnd"/>
-      <w:r>
-        <w:t xml:space="preserve"> – Use Parallel Processing Toolbox to parallelize CFAR, for faster processing (T/F)</w:t>
-      </w:r>
-    </w:p>
-    <w:p>
-      <w:pPr>
-        <w:pStyle w:val="ListParagraph"/>
-        <w:numPr>
-          <w:ilvl w:val="1"/>
-          <w:numId w:val="9"/>
-        </w:numPr>
-        <w:rPr>
-          <w:b/>
-          <w:bCs/>
-        </w:rPr>
-      </w:pPr>
-      <w:r>
-        <w:t xml:space="preserve">filename </w:t>
-      </w:r>
-      <w:r>
-        <w:t>–</w:t>
-      </w:r>
-      <w:r>
-        <w:t xml:space="preserve"> </w:t>
-      </w:r>
-      <w:r>
-        <w:t>File name prefix for saving files (string)</w:t>
-      </w:r>
-    </w:p>
-    <w:p>
-      <w:pPr>
-        <w:pStyle w:val="ListParagraph"/>
-        <w:numPr>
-          <w:ilvl w:val="1"/>
-          <w:numId w:val="9"/>
-        </w:numPr>
-        <w:rPr>
-          <w:b/>
-          <w:bCs/>
-        </w:rPr>
-      </w:pPr>
-      <w:proofErr w:type="spellStart"/>
-      <w:r>
-        <w:t>timestampfile</w:t>
-      </w:r>
-      <w:proofErr w:type="spellEnd"/>
-      <w:r>
-        <w:t xml:space="preserve"> – Append timestamp to filename (T/F)</w:t>
-      </w:r>
-    </w:p>
-    <w:p>
-      <w:pPr>
-        <w:pStyle w:val="ListParagraph"/>
-        <w:numPr>
-          <w:ilvl w:val="1"/>
-          <w:numId w:val="9"/>
-        </w:numPr>
-        <w:rPr>
-          <w:b/>
-          <w:bCs/>
-        </w:rPr>
-      </w:pPr>
-      <w:proofErr w:type="spellStart"/>
-      <w:r>
-        <w:t>save_format</w:t>
-      </w:r>
-      <w:proofErr w:type="spellEnd"/>
-      <w:r>
-        <w:t xml:space="preserve"> – File extensions for saving figures, set in </w:t>
-      </w:r>
-      <w:proofErr w:type="spellStart"/>
-      <w:r>
-        <w:t>save_</w:t>
-      </w:r>
-      <w:proofErr w:type="gramStart"/>
-      <w:r>
-        <w:t>format.list</w:t>
-      </w:r>
-      <w:proofErr w:type="spellEnd"/>
-      <w:proofErr w:type="gramEnd"/>
-      <w:r>
-        <w:t xml:space="preserve"> (string)</w:t>
-      </w:r>
-    </w:p>
-    <w:p>
-      <w:pPr>
-        <w:pStyle w:val="ListParagraph"/>
-        <w:numPr>
-          <w:ilvl w:val="1"/>
-          <w:numId w:val="9"/>
-        </w:numPr>
-        <w:rPr>
-          <w:b/>
-          <w:bCs/>
-        </w:rPr>
-      </w:pPr>
-      <w:proofErr w:type="spellStart"/>
-      <w:r>
-        <w:t>save_figs</w:t>
-      </w:r>
-      <w:proofErr w:type="spellEnd"/>
-      <w:r>
-        <w:t xml:space="preserve"> – Save figures to file (T/F)</w:t>
-      </w:r>
-    </w:p>
-    <w:p>
-      <w:pPr>
-        <w:pStyle w:val="ListParagraph"/>
-        <w:numPr>
-          <w:ilvl w:val="1"/>
-          <w:numId w:val="9"/>
-        </w:numPr>
-        <w:rPr>
-          <w:b/>
-          <w:bCs/>
-        </w:rPr>
-      </w:pPr>
-      <w:proofErr w:type="spellStart"/>
-      <w:r>
         <w:t>save_mat</w:t>
       </w:r>
       <w:proofErr w:type="spellEnd"/>
@@ -2190,7 +3245,6 @@
         </w:numPr>
       </w:pPr>
       <w:r>
-        <w:lastRenderedPageBreak/>
         <w:t>Target Model Plots:</w:t>
       </w:r>
     </w:p>
@@ -2337,6 +3391,7 @@
           <w:i/>
           <w:iCs/>
         </w:rPr>
+        <w:lastRenderedPageBreak/>
         <w:t>viewCorrelationFFT</w:t>
       </w:r>
       <w:proofErr w:type="spellEnd"/>
@@ -3039,7 +4094,6 @@
           <w:i/>
           <w:iCs/>
         </w:rPr>
-        <w:lastRenderedPageBreak/>
         <w:t xml:space="preserve">Radar </w:t>
       </w:r>
       <w:proofErr w:type="spellStart"/>
@@ -3185,6 +4239,7 @@
           <w:b/>
           <w:bCs/>
         </w:rPr>
+        <w:lastRenderedPageBreak/>
         <w:t>codegen</w:t>
       </w:r>
       <w:proofErr w:type="spellEnd"/>
@@ -3744,7 +4799,6 @@
           <w:b/>
           <w:bCs/>
         </w:rPr>
-        <w:lastRenderedPageBreak/>
         <w:t>Signal Processing –</w:t>
       </w:r>
       <w:r>
@@ -3846,6 +4900,7 @@
           <w:i/>
           <w:iCs/>
         </w:rPr>
+        <w:lastRenderedPageBreak/>
         <w:t>RealDataInput.</w:t>
       </w:r>
       <w:r>
@@ -4484,155 +5539,155 @@
           <w:b/>
           <w:bCs/>
         </w:rPr>
+        <w:t xml:space="preserve">Input – </w:t>
+      </w:r>
+      <w:r>
+        <w:t xml:space="preserve">Files uploaded to HTTP server. Not included in </w:t>
+      </w:r>
+      <w:proofErr w:type="spellStart"/>
+      <w:r>
+        <w:t>git</w:t>
+      </w:r>
+      <w:proofErr w:type="spellEnd"/>
+      <w:r>
+        <w:t xml:space="preserve"> repo. </w:t>
+      </w:r>
+    </w:p>
+    <w:p>
+      <w:pPr>
+        <w:pStyle w:val="ListParagraph"/>
+        <w:numPr>
+          <w:ilvl w:val="1"/>
+          <w:numId w:val="6"/>
+        </w:numPr>
+        <w:rPr>
+          <w:b/>
+          <w:bCs/>
+        </w:rPr>
+      </w:pPr>
+      <w:r>
+        <w:rPr>
+          <w:b/>
+          <w:bCs/>
+        </w:rPr>
+        <w:t>Output –</w:t>
+      </w:r>
+      <w:r>
+        <w:t xml:space="preserve"> Files generated by post processing server. Not included in </w:t>
+      </w:r>
+      <w:proofErr w:type="spellStart"/>
+      <w:r>
+        <w:t>git</w:t>
+      </w:r>
+      <w:proofErr w:type="spellEnd"/>
+      <w:r>
+        <w:t xml:space="preserve"> repo.</w:t>
+      </w:r>
+    </w:p>
+    <w:p>
+      <w:pPr>
+        <w:pStyle w:val="ListParagraph"/>
+        <w:numPr>
+          <w:ilvl w:val="1"/>
+          <w:numId w:val="6"/>
+        </w:numPr>
+        <w:rPr>
+          <w:b/>
+          <w:bCs/>
+        </w:rPr>
+      </w:pPr>
+      <w:r>
+        <w:rPr>
+          <w:b/>
+          <w:bCs/>
+        </w:rPr>
+        <w:t xml:space="preserve">Instance – </w:t>
+      </w:r>
+      <w:r>
+        <w:t>Configuration</w:t>
+      </w:r>
+      <w:r>
+        <w:t xml:space="preserve"> files generated per instance of post-processing server. Not included in </w:t>
+      </w:r>
+      <w:proofErr w:type="spellStart"/>
+      <w:r>
+        <w:t>git</w:t>
+      </w:r>
+      <w:proofErr w:type="spellEnd"/>
+      <w:r>
+        <w:t xml:space="preserve"> repo.</w:t>
+      </w:r>
+    </w:p>
+    <w:p>
+      <w:pPr>
+        <w:pStyle w:val="ListParagraph"/>
+        <w:numPr>
+          <w:ilvl w:val="1"/>
+          <w:numId w:val="6"/>
+        </w:numPr>
+        <w:rPr>
+          <w:b/>
+          <w:bCs/>
+        </w:rPr>
+      </w:pPr>
+      <w:r>
+        <w:rPr>
+          <w:i/>
+          <w:iCs/>
+        </w:rPr>
+        <w:t xml:space="preserve">Server.py </w:t>
+      </w:r>
+      <w:r>
+        <w:t>– HTTP server which collects files and initializes post processing.</w:t>
+      </w:r>
+      <w:r>
+        <w:t xml:space="preserve"> Also presents a web interface using Dash.</w:t>
+      </w:r>
+    </w:p>
+    <w:p>
+      <w:pPr>
+        <w:pStyle w:val="ListParagraph"/>
+        <w:numPr>
+          <w:ilvl w:val="1"/>
+          <w:numId w:val="6"/>
+        </w:numPr>
+        <w:rPr>
+          <w:b/>
+          <w:bCs/>
+        </w:rPr>
+      </w:pPr>
+      <w:r>
+        <w:rPr>
+          <w:i/>
+          <w:iCs/>
+        </w:rPr>
+        <w:t>Tracking</w:t>
+      </w:r>
+      <w:r>
+        <w:t>.</w:t>
+      </w:r>
+      <w:r>
+        <w:t>py – Post processing and result generation functions.</w:t>
+      </w:r>
+    </w:p>
+    <w:p>
+      <w:pPr>
+        <w:pStyle w:val="ListParagraph"/>
+        <w:numPr>
+          <w:ilvl w:val="1"/>
+          <w:numId w:val="6"/>
+        </w:numPr>
+        <w:rPr>
+          <w:b/>
+          <w:bCs/>
+        </w:rPr>
+      </w:pPr>
+      <w:r>
+        <w:rPr>
+          <w:i/>
+          <w:iCs/>
+        </w:rPr>
         <w:lastRenderedPageBreak/>
-        <w:t xml:space="preserve">Input – </w:t>
-      </w:r>
-      <w:r>
-        <w:t xml:space="preserve">Files uploaded to HTTP server. Not included in </w:t>
-      </w:r>
-      <w:proofErr w:type="spellStart"/>
-      <w:r>
-        <w:t>git</w:t>
-      </w:r>
-      <w:proofErr w:type="spellEnd"/>
-      <w:r>
-        <w:t xml:space="preserve"> repo. </w:t>
-      </w:r>
-    </w:p>
-    <w:p>
-      <w:pPr>
-        <w:pStyle w:val="ListParagraph"/>
-        <w:numPr>
-          <w:ilvl w:val="1"/>
-          <w:numId w:val="6"/>
-        </w:numPr>
-        <w:rPr>
-          <w:b/>
-          <w:bCs/>
-        </w:rPr>
-      </w:pPr>
-      <w:r>
-        <w:rPr>
-          <w:b/>
-          <w:bCs/>
-        </w:rPr>
-        <w:t>Output –</w:t>
-      </w:r>
-      <w:r>
-        <w:t xml:space="preserve"> Files generated by post processing server. Not included in </w:t>
-      </w:r>
-      <w:proofErr w:type="spellStart"/>
-      <w:r>
-        <w:t>git</w:t>
-      </w:r>
-      <w:proofErr w:type="spellEnd"/>
-      <w:r>
-        <w:t xml:space="preserve"> repo.</w:t>
-      </w:r>
-    </w:p>
-    <w:p>
-      <w:pPr>
-        <w:pStyle w:val="ListParagraph"/>
-        <w:numPr>
-          <w:ilvl w:val="1"/>
-          <w:numId w:val="6"/>
-        </w:numPr>
-        <w:rPr>
-          <w:b/>
-          <w:bCs/>
-        </w:rPr>
-      </w:pPr>
-      <w:r>
-        <w:rPr>
-          <w:b/>
-          <w:bCs/>
-        </w:rPr>
-        <w:t xml:space="preserve">Instance – </w:t>
-      </w:r>
-      <w:r>
-        <w:t>Configuration</w:t>
-      </w:r>
-      <w:r>
-        <w:t xml:space="preserve"> files generated per instance of post-processing server. Not included in </w:t>
-      </w:r>
-      <w:proofErr w:type="spellStart"/>
-      <w:r>
-        <w:t>git</w:t>
-      </w:r>
-      <w:proofErr w:type="spellEnd"/>
-      <w:r>
-        <w:t xml:space="preserve"> repo.</w:t>
-      </w:r>
-    </w:p>
-    <w:p>
-      <w:pPr>
-        <w:pStyle w:val="ListParagraph"/>
-        <w:numPr>
-          <w:ilvl w:val="1"/>
-          <w:numId w:val="6"/>
-        </w:numPr>
-        <w:rPr>
-          <w:b/>
-          <w:bCs/>
-        </w:rPr>
-      </w:pPr>
-      <w:r>
-        <w:rPr>
-          <w:i/>
-          <w:iCs/>
-        </w:rPr>
-        <w:t xml:space="preserve">Server.py </w:t>
-      </w:r>
-      <w:r>
-        <w:t>– HTTP server which collects files and initializes post processing.</w:t>
-      </w:r>
-      <w:r>
-        <w:t xml:space="preserve"> Also presents a web interface using Dash.</w:t>
-      </w:r>
-    </w:p>
-    <w:p>
-      <w:pPr>
-        <w:pStyle w:val="ListParagraph"/>
-        <w:numPr>
-          <w:ilvl w:val="1"/>
-          <w:numId w:val="6"/>
-        </w:numPr>
-        <w:rPr>
-          <w:b/>
-          <w:bCs/>
-        </w:rPr>
-      </w:pPr>
-      <w:r>
-        <w:rPr>
-          <w:i/>
-          <w:iCs/>
-        </w:rPr>
-        <w:t>Tracking</w:t>
-      </w:r>
-      <w:r>
-        <w:t>.</w:t>
-      </w:r>
-      <w:r>
-        <w:t>py – Post processing and result generation functions.</w:t>
-      </w:r>
-    </w:p>
-    <w:p>
-      <w:pPr>
-        <w:pStyle w:val="ListParagraph"/>
-        <w:numPr>
-          <w:ilvl w:val="1"/>
-          <w:numId w:val="6"/>
-        </w:numPr>
-        <w:rPr>
-          <w:b/>
-          <w:bCs/>
-        </w:rPr>
-      </w:pPr>
-      <w:r>
-        <w:rPr>
-          <w:i/>
-          <w:iCs/>
-        </w:rPr>
         <w:t>requirements</w:t>
       </w:r>
       <w:r>
@@ -5493,7 +6548,6 @@
           <w:i/>
           <w:iCs/>
         </w:rPr>
-        <w:lastRenderedPageBreak/>
         <w:t>FullSystem_NoSimulation.</w:t>
       </w:r>
       <w:r>
@@ -5696,6 +6750,7 @@
       </w:r>
     </w:p>
     <w:sectPr>
+      <w:type w:val="continuous"/>
       <w:pgSz w:w="12240" w:h="15840"/>
       <w:pgMar w:top="1440" w:right="1440" w:bottom="1440" w:left="1440" w:header="720" w:footer="720" w:gutter="0"/>
       <w:cols w:space="720"/>
@@ -7658,6 +8713,28 @@
       <w:szCs w:val="24"/>
     </w:rPr>
   </w:style>
+  <w:style w:type="paragraph" w:styleId="Heading4">
+    <w:name w:val="heading 4"/>
+    <w:basedOn w:val="Normal"/>
+    <w:next w:val="Normal"/>
+    <w:link w:val="Heading4Char"/>
+    <w:uiPriority w:val="9"/>
+    <w:unhideWhenUsed/>
+    <w:qFormat/>
+    <w:rsid w:val="0027463B"/>
+    <w:pPr>
+      <w:keepNext/>
+      <w:keepLines/>
+      <w:spacing w:before="40" w:after="0"/>
+      <w:outlineLvl w:val="3"/>
+    </w:pPr>
+    <w:rPr>
+      <w:rFonts w:asciiTheme="majorHAnsi" w:eastAsiaTheme="majorEastAsia" w:hAnsiTheme="majorHAnsi" w:cstheme="majorBidi"/>
+      <w:i/>
+      <w:iCs/>
+      <w:color w:val="2F5496" w:themeColor="accent1" w:themeShade="BF"/>
+    </w:rPr>
+  </w:style>
   <w:style w:type="character" w:default="1" w:styleId="DefaultParagraphFont">
     <w:name w:val="Default Paragraph Font"/>
     <w:uiPriority w:val="1"/>
@@ -7756,6 +8833,19 @@
       <w:color w:val="1F3763" w:themeColor="accent1" w:themeShade="7F"/>
       <w:sz w:val="24"/>
       <w:szCs w:val="24"/>
+    </w:rPr>
+  </w:style>
+  <w:style w:type="character" w:customStyle="1" w:styleId="Heading4Char">
+    <w:name w:val="Heading 4 Char"/>
+    <w:basedOn w:val="DefaultParagraphFont"/>
+    <w:link w:val="Heading4"/>
+    <w:uiPriority w:val="9"/>
+    <w:rsid w:val="0027463B"/>
+    <w:rPr>
+      <w:rFonts w:asciiTheme="majorHAnsi" w:eastAsiaTheme="majorEastAsia" w:hAnsiTheme="majorHAnsi" w:cstheme="majorBidi"/>
+      <w:i/>
+      <w:iCs/>
+      <w:color w:val="2F5496" w:themeColor="accent1" w:themeShade="BF"/>
     </w:rPr>
   </w:style>
 </w:styles>

</xml_diff>